<commit_message>
Imported Upstream version 20150923
</commit_message>
<xml_diff>
--- a/doc/fonts/tex-gyre-math/test-word-texgyre_bonum_math.docx
+++ b/doc/fonts/tex-gyre-math/test-word-texgyre_bonum_math.docx
@@ -100,6 +100,8 @@
               </w:rPr>
               <m:t>A</m:t>
             </m:r>
+            <w:bookmarkStart w:id="0" w:name="_GoBack"/>
+            <w:bookmarkEnd w:id="0"/>
           </m:e>
         </m:acc>
         <m:r>
@@ -1420,8 +1422,6 @@
           </m:f>
         </m:oMath>
       </m:oMathPara>
-      <w:bookmarkStart w:id="0" w:name="_GoBack"/>
-      <w:bookmarkEnd w:id="0"/>
     </w:p>
     <w:p>
       <w:pPr>
@@ -4061,7 +4061,7 @@
 </file>
 
 <file path=customXml/itemProps1.xml><?xml version="1.0" encoding="utf-8"?>
-<ds:datastoreItem xmlns:ds="http://schemas.openxmlformats.org/officeDocument/2006/customXml" ds:itemID="{523B8F6A-74C2-4ED7-B89E-BA0FD71CDD37}">
+<ds:datastoreItem xmlns:ds="http://schemas.openxmlformats.org/officeDocument/2006/customXml" ds:itemID="{D78F34A9-8E95-41C0-B9AD-68DC9246F719}">
   <ds:schemaRefs>
     <ds:schemaRef ds:uri="http://schemas.openxmlformats.org/officeDocument/2006/bibliography"/>
   </ds:schemaRefs>

</xml_diff>